<commit_message>
Preparations for release 3.2; Updated copyright in all files
</commit_message>
<xml_diff>
--- a/files/bin/Windows/ReadMe.docx
+++ b/files/bin/Windows/ReadMe.docx
@@ -18,21 +18,7 @@
           <w:sz w:val="24"/>
           <w:szCs w:val="24"/>
         </w:rPr>
-        <w:t xml:space="preserve">Ein Open-Source </w:t>
-      </w:r>
-      <w:r>
-        <w:rPr>
-          <w:sz w:val="24"/>
-          <w:szCs w:val="24"/>
-        </w:rPr>
-        <w:t>Projekt</w:t>
-      </w:r>
-      <w:r>
-        <w:rPr>
-          <w:sz w:val="24"/>
-          <w:szCs w:val="24"/>
-        </w:rPr>
-        <w:t xml:space="preserve"> von </w:t>
+        <w:t xml:space="preserve">Ein Open-Source Projekt von </w:t>
       </w:r>
       <w:hyperlink r:id="rId5">
         <w:r>
@@ -67,24 +53,24 @@
           <w:sz w:val="24"/>
           <w:szCs w:val="24"/>
         </w:rPr>
-        <w:t xml:space="preserve">, die Pizza im Ofen zu vergessen. Aber auch sonst </w:t>
-      </w:r>
-      <w:r>
-        <w:rPr>
-          <w:sz w:val="24"/>
-          <w:szCs w:val="24"/>
-        </w:rPr>
-        <w:t>eignet sich Game Wake zum Erinnern an alle möglichen Dinge."</w:t>
+        <w:t>, die Pizza im Ofen zu vergessen. Aber auch sonst eignet sich Game Wake zum Erinnern an alle möglichen Dinge."</w:t>
       </w:r>
     </w:p>
     <w:p/>
     <w:p>
-      <w:r>
+      <w:pPr>
         <w:rPr>
           <w:b/>
           <w:sz w:val="28"/>
           <w:szCs w:val="28"/>
         </w:rPr>
+      </w:pPr>
+      <w:r>
+        <w:rPr>
+          <w:b/>
+          <w:sz w:val="28"/>
+          <w:szCs w:val="28"/>
+        </w:rPr>
         <w:t>Historie</w:t>
       </w:r>
     </w:p>
@@ -102,6 +88,89 @@
           <w:sz w:val="24"/>
           <w:szCs w:val="24"/>
         </w:rPr>
+        <w:t>Version 3.2  [02.01.15]</w:t>
+      </w:r>
+    </w:p>
+    <w:p>
+      <w:pPr>
+        <w:pStyle w:val="Listenabsatz"/>
+        <w:numPr>
+          <w:ilvl w:val="0"/>
+          <w:numId w:val="13"/>
+        </w:numPr>
+      </w:pPr>
+      <w:r>
+        <w:t>Fehler behoben der im "Counter" Modus auftrat, wenn "Uhrzeit speichern" abgewählt war</w:t>
+      </w:r>
+    </w:p>
+    <w:p>
+      <w:pPr>
+        <w:pStyle w:val="Listenabsatz"/>
+        <w:numPr>
+          <w:ilvl w:val="0"/>
+          <w:numId w:val="13"/>
+        </w:numPr>
+      </w:pPr>
+      <w:r>
+        <w:t>Eigener INI-Datei Parser für die Konfigurationsdatei</w:t>
+      </w:r>
+    </w:p>
+    <w:p>
+      <w:pPr>
+        <w:pStyle w:val="Listenabsatz"/>
+        <w:numPr>
+          <w:ilvl w:val="0"/>
+          <w:numId w:val="13"/>
+        </w:numPr>
+      </w:pPr>
+      <w:r>
+        <w:t>Speicherfunktion verbessert</w:t>
+      </w:r>
+    </w:p>
+    <w:p>
+      <w:pPr>
+        <w:pStyle w:val="Listenabsatz"/>
+        <w:numPr>
+          <w:ilvl w:val="0"/>
+          <w:numId w:val="13"/>
+        </w:numPr>
+      </w:pPr>
+      <w:r>
+        <w:t>Update-Funktion v2.2</w:t>
+      </w:r>
+    </w:p>
+    <w:p>
+      <w:pPr>
+        <w:pStyle w:val="Listenabsatz"/>
+        <w:numPr>
+          <w:ilvl w:val="0"/>
+          <w:numId w:val="13"/>
+        </w:numPr>
+      </w:pPr>
+      <w:proofErr w:type="spellStart"/>
+      <w:r>
+        <w:t>OSUtils</w:t>
+      </w:r>
+      <w:proofErr w:type="spellEnd"/>
+      <w:r>
+        <w:t xml:space="preserve"> v1.7</w:t>
+      </w:r>
+    </w:p>
+    <w:p/>
+    <w:p>
+      <w:pPr>
+        <w:rPr>
+          <w:i/>
+          <w:sz w:val="24"/>
+          <w:szCs w:val="24"/>
+        </w:rPr>
+      </w:pPr>
+      <w:r>
+        <w:rPr>
+          <w:i/>
+          <w:sz w:val="24"/>
+          <w:szCs w:val="24"/>
+        </w:rPr>
         <w:t>Version 3.1  [18.09.14]</w:t>
       </w:r>
     </w:p>
@@ -304,6 +373,7 @@
           <w:sz w:val="24"/>
           <w:szCs w:val="24"/>
         </w:rPr>
+        <w:lastRenderedPageBreak/>
         <w:t>Version 2.1.2</w:t>
       </w:r>
       <w:r>
@@ -343,14 +413,7 @@
           <w:sz w:val="24"/>
           <w:szCs w:val="24"/>
         </w:rPr>
-        <w:t>n</w:t>
-      </w:r>
-      <w:r>
-        <w:rPr>
-          <w:sz w:val="24"/>
-          <w:szCs w:val="24"/>
-        </w:rPr>
-        <w:t xml:space="preserve">euer </w:t>
+        <w:t xml:space="preserve">neuer </w:t>
       </w:r>
       <w:proofErr w:type="spellStart"/>
       <w:r>
@@ -418,313 +481,300 @@
           <w:sz w:val="24"/>
           <w:szCs w:val="24"/>
         </w:rPr>
+        <w:t xml:space="preserve">Version 2.1.1 </w:t>
+      </w:r>
+      <w:r>
+        <w:rPr>
+          <w:sz w:val="24"/>
+          <w:szCs w:val="24"/>
+        </w:rPr>
+        <w:t>[09.10.13]</w:t>
+      </w:r>
+    </w:p>
+    <w:p>
+      <w:pPr>
+        <w:pStyle w:val="Listenabsatz"/>
+        <w:numPr>
+          <w:ilvl w:val="0"/>
+          <w:numId w:val="8"/>
+        </w:numPr>
+      </w:pPr>
+      <w:r>
+        <w:rPr>
+          <w:sz w:val="24"/>
+          <w:szCs w:val="24"/>
+        </w:rPr>
+        <w:t>Zeit wird nach Standby aktualisiert</w:t>
+      </w:r>
+    </w:p>
+    <w:p>
+      <w:pPr>
+        <w:pStyle w:val="Listenabsatz"/>
+        <w:numPr>
+          <w:ilvl w:val="0"/>
+          <w:numId w:val="8"/>
+        </w:numPr>
+      </w:pPr>
+      <w:r>
+        <w:rPr>
+          <w:sz w:val="24"/>
+          <w:szCs w:val="24"/>
+        </w:rPr>
+        <w:t xml:space="preserve">Bei Klick auf Tray-Icon erscheint ein </w:t>
+      </w:r>
+      <w:proofErr w:type="spellStart"/>
+      <w:r>
+        <w:rPr>
+          <w:sz w:val="24"/>
+          <w:szCs w:val="24"/>
+        </w:rPr>
+        <w:t>Balloon</w:t>
+      </w:r>
+      <w:proofErr w:type="spellEnd"/>
+      <w:r>
+        <w:rPr>
+          <w:sz w:val="24"/>
+          <w:szCs w:val="24"/>
+        </w:rPr>
+        <w:t xml:space="preserve"> </w:t>
+      </w:r>
+      <w:proofErr w:type="spellStart"/>
+      <w:r>
+        <w:rPr>
+          <w:sz w:val="24"/>
+          <w:szCs w:val="24"/>
+        </w:rPr>
+        <w:t>Tip</w:t>
+      </w:r>
+      <w:proofErr w:type="spellEnd"/>
+      <w:r>
+        <w:rPr>
+          <w:sz w:val="24"/>
+          <w:szCs w:val="24"/>
+        </w:rPr>
+        <w:t xml:space="preserve"> mit der Alarmzeit</w:t>
+      </w:r>
+    </w:p>
+    <w:p>
+      <w:pPr>
+        <w:pStyle w:val="Listenabsatz"/>
+        <w:numPr>
+          <w:ilvl w:val="0"/>
+          <w:numId w:val="8"/>
+        </w:numPr>
+      </w:pPr>
+      <w:r>
+        <w:rPr>
+          <w:sz w:val="24"/>
+          <w:szCs w:val="24"/>
+        </w:rPr>
+        <w:t>Bug bei „Herunterfahren“-Funktion behoben</w:t>
+      </w:r>
+    </w:p>
+    <w:p>
+      <w:pPr>
+        <w:pStyle w:val="Listenabsatz"/>
+        <w:numPr>
+          <w:ilvl w:val="0"/>
+          <w:numId w:val="8"/>
+        </w:numPr>
+      </w:pPr>
+      <w:r>
+        <w:rPr>
+          <w:sz w:val="24"/>
+          <w:szCs w:val="24"/>
+        </w:rPr>
+        <w:t>„Abbrechen“-Button ist bei Update von Anfang an verfügbar</w:t>
+      </w:r>
+    </w:p>
+    <w:p/>
+    <w:p>
+      <w:r>
+        <w:rPr>
+          <w:i/>
+          <w:sz w:val="24"/>
+          <w:szCs w:val="24"/>
+        </w:rPr>
+        <w:t>Version 2.1</w:t>
+      </w:r>
+      <w:r>
+        <w:rPr>
+          <w:sz w:val="24"/>
+          <w:szCs w:val="24"/>
+        </w:rPr>
+        <w:t xml:space="preserve"> [21.06.13]</w:t>
+      </w:r>
+    </w:p>
+    <w:p>
+      <w:pPr>
+        <w:pStyle w:val="Listenabsatz"/>
+        <w:numPr>
+          <w:ilvl w:val="0"/>
+          <w:numId w:val="8"/>
+        </w:numPr>
+      </w:pPr>
+      <w:r>
+        <w:rPr>
+          <w:sz w:val="24"/>
+          <w:szCs w:val="24"/>
+        </w:rPr>
+        <w:t>API Version 2.1</w:t>
+      </w:r>
+    </w:p>
+    <w:p>
+      <w:pPr>
+        <w:pStyle w:val="Listenabsatz"/>
+        <w:numPr>
+          <w:ilvl w:val="0"/>
+          <w:numId w:val="8"/>
+        </w:numPr>
+      </w:pPr>
+      <w:r>
+        <w:rPr>
+          <w:sz w:val="24"/>
+          <w:szCs w:val="24"/>
+        </w:rPr>
+        <w:t>neue Option: Stunden und Minuten können gekoppelt werden</w:t>
+      </w:r>
+    </w:p>
+    <w:p>
+      <w:pPr>
+        <w:pStyle w:val="Listenabsatz"/>
+        <w:numPr>
+          <w:ilvl w:val="0"/>
+          <w:numId w:val="8"/>
+        </w:numPr>
+      </w:pPr>
+      <w:r>
+        <w:rPr>
+          <w:sz w:val="24"/>
+          <w:szCs w:val="24"/>
+        </w:rPr>
+        <w:t>Zeit wird nun im Format "HH:MM:SS" dargestellt</w:t>
+      </w:r>
+    </w:p>
+    <w:p>
+      <w:pPr>
+        <w:pStyle w:val="Listenabsatz"/>
+        <w:numPr>
+          <w:ilvl w:val="0"/>
+          <w:numId w:val="8"/>
+        </w:numPr>
+      </w:pPr>
+      <w:r>
+        <w:rPr>
+          <w:sz w:val="24"/>
+          <w:szCs w:val="24"/>
+        </w:rPr>
+        <w:t>Änderungen im Fenstermanagement und GUI</w:t>
+      </w:r>
+    </w:p>
+    <w:p>
+      <w:pPr>
+        <w:ind w:left="360"/>
+      </w:pPr>
+    </w:p>
+    <w:p>
+      <w:r>
+        <w:rPr>
+          <w:i/>
+          <w:sz w:val="24"/>
+          <w:szCs w:val="24"/>
+        </w:rPr>
+        <w:t>Version 2.0.1</w:t>
+      </w:r>
+      <w:r>
+        <w:rPr>
+          <w:sz w:val="24"/>
+          <w:szCs w:val="24"/>
+        </w:rPr>
+        <w:t xml:space="preserve"> [03.12.12]</w:t>
+      </w:r>
+    </w:p>
+    <w:p>
+      <w:pPr>
+        <w:pStyle w:val="Listenabsatz"/>
+        <w:numPr>
+          <w:ilvl w:val="0"/>
+          <w:numId w:val="7"/>
+        </w:numPr>
+      </w:pPr>
+      <w:r>
+        <w:rPr>
+          <w:sz w:val="24"/>
+          <w:szCs w:val="24"/>
+        </w:rPr>
+        <w:t>Update-Funktion verbessert</w:t>
+      </w:r>
+    </w:p>
+    <w:p>
+      <w:pPr>
+        <w:pStyle w:val="Listenabsatz"/>
+        <w:numPr>
+          <w:ilvl w:val="0"/>
+          <w:numId w:val="7"/>
+        </w:numPr>
+      </w:pPr>
+      <w:r>
+        <w:rPr>
+          <w:sz w:val="24"/>
+          <w:szCs w:val="24"/>
+        </w:rPr>
+        <w:t>automatische Updatesuche kann geändert werden</w:t>
+      </w:r>
+    </w:p>
+    <w:p>
+      <w:pPr>
+        <w:pStyle w:val="Listenabsatz"/>
+        <w:numPr>
+          <w:ilvl w:val="0"/>
+          <w:numId w:val="7"/>
+        </w:numPr>
+      </w:pPr>
+      <w:r>
+        <w:rPr>
+          <w:sz w:val="24"/>
+          <w:szCs w:val="24"/>
+        </w:rPr>
+        <w:t xml:space="preserve">GUI Änderungen im </w:t>
+      </w:r>
+      <w:proofErr w:type="spellStart"/>
+      <w:r>
+        <w:rPr>
+          <w:sz w:val="24"/>
+          <w:szCs w:val="24"/>
+        </w:rPr>
+        <w:t>Optionenfenster</w:t>
+      </w:r>
+      <w:proofErr w:type="spellEnd"/>
+    </w:p>
+    <w:p>
+      <w:pPr>
+        <w:pStyle w:val="Listenabsatz"/>
+        <w:numPr>
+          <w:ilvl w:val="0"/>
+          <w:numId w:val="7"/>
+        </w:numPr>
+      </w:pPr>
+      <w:r>
+        <w:rPr>
+          <w:sz w:val="24"/>
+          <w:szCs w:val="24"/>
+        </w:rPr>
+        <w:t>Bug beim Speichervorgang behoben</w:t>
+      </w:r>
+    </w:p>
+    <w:p/>
+    <w:p/>
+    <w:p/>
+    <w:p>
+      <w:r>
+        <w:rPr>
+          <w:i/>
+          <w:sz w:val="24"/>
+          <w:szCs w:val="24"/>
+        </w:rPr>
         <w:lastRenderedPageBreak/>
-        <w:t xml:space="preserve">Version 2.1.1 </w:t>
-      </w:r>
-      <w:r>
-        <w:rPr>
-          <w:sz w:val="24"/>
-          <w:szCs w:val="24"/>
-        </w:rPr>
-        <w:t>[09.10.13]</w:t>
-      </w:r>
-    </w:p>
-    <w:p>
-      <w:pPr>
-        <w:pStyle w:val="Listenabsatz"/>
-        <w:numPr>
-          <w:ilvl w:val="0"/>
-          <w:numId w:val="8"/>
-        </w:numPr>
-      </w:pPr>
-      <w:r>
-        <w:rPr>
-          <w:sz w:val="24"/>
-          <w:szCs w:val="24"/>
-        </w:rPr>
-        <w:t>Zeit wird nach Standby aktualisiert</w:t>
-      </w:r>
-    </w:p>
-    <w:p>
-      <w:pPr>
-        <w:pStyle w:val="Listenabsatz"/>
-        <w:numPr>
-          <w:ilvl w:val="0"/>
-          <w:numId w:val="8"/>
-        </w:numPr>
-      </w:pPr>
-      <w:r>
-        <w:rPr>
-          <w:sz w:val="24"/>
-          <w:szCs w:val="24"/>
-        </w:rPr>
-        <w:t xml:space="preserve">Bei Klick auf Tray-Icon erscheint ein </w:t>
-      </w:r>
-      <w:proofErr w:type="spellStart"/>
-      <w:r>
-        <w:rPr>
-          <w:sz w:val="24"/>
-          <w:szCs w:val="24"/>
-        </w:rPr>
-        <w:t>Balloon</w:t>
-      </w:r>
-      <w:proofErr w:type="spellEnd"/>
-      <w:r>
-        <w:rPr>
-          <w:sz w:val="24"/>
-          <w:szCs w:val="24"/>
-        </w:rPr>
-        <w:t xml:space="preserve"> </w:t>
-      </w:r>
-      <w:proofErr w:type="spellStart"/>
-      <w:r>
-        <w:rPr>
-          <w:sz w:val="24"/>
-          <w:szCs w:val="24"/>
-        </w:rPr>
-        <w:t>Tip</w:t>
-      </w:r>
-      <w:proofErr w:type="spellEnd"/>
-      <w:r>
-        <w:rPr>
-          <w:sz w:val="24"/>
-          <w:szCs w:val="24"/>
-        </w:rPr>
-        <w:t xml:space="preserve"> mit der Alarmzeit</w:t>
-      </w:r>
-    </w:p>
-    <w:p>
-      <w:pPr>
-        <w:pStyle w:val="Listenabsatz"/>
-        <w:numPr>
-          <w:ilvl w:val="0"/>
-          <w:numId w:val="8"/>
-        </w:numPr>
-      </w:pPr>
-      <w:r>
-        <w:rPr>
-          <w:sz w:val="24"/>
-          <w:szCs w:val="24"/>
-        </w:rPr>
-        <w:t>Bug bei „Herunterfahren“-Funktion beh</w:t>
-      </w:r>
-      <w:r>
-        <w:rPr>
-          <w:sz w:val="24"/>
-          <w:szCs w:val="24"/>
-        </w:rPr>
-        <w:t>oben</w:t>
-      </w:r>
-    </w:p>
-    <w:p>
-      <w:pPr>
-        <w:pStyle w:val="Listenabsatz"/>
-        <w:numPr>
-          <w:ilvl w:val="0"/>
-          <w:numId w:val="8"/>
-        </w:numPr>
-      </w:pPr>
-      <w:r>
-        <w:rPr>
-          <w:sz w:val="24"/>
-          <w:szCs w:val="24"/>
-        </w:rPr>
-        <w:t>„Abbrechen“-Button ist bei Update von Anfang an verfügbar</w:t>
-      </w:r>
-    </w:p>
-    <w:p/>
-    <w:p>
-      <w:r>
-        <w:rPr>
-          <w:i/>
-          <w:sz w:val="24"/>
-          <w:szCs w:val="24"/>
-        </w:rPr>
-        <w:t>Version 2.1</w:t>
-      </w:r>
-      <w:r>
-        <w:rPr>
-          <w:sz w:val="24"/>
-          <w:szCs w:val="24"/>
-        </w:rPr>
-        <w:t xml:space="preserve"> [21.06.13]</w:t>
-      </w:r>
-    </w:p>
-    <w:p>
-      <w:pPr>
-        <w:pStyle w:val="Listenabsatz"/>
-        <w:numPr>
-          <w:ilvl w:val="0"/>
-          <w:numId w:val="8"/>
-        </w:numPr>
-      </w:pPr>
-      <w:r>
-        <w:rPr>
-          <w:sz w:val="24"/>
-          <w:szCs w:val="24"/>
-        </w:rPr>
-        <w:t>API Version 2.1</w:t>
-      </w:r>
-    </w:p>
-    <w:p>
-      <w:pPr>
-        <w:pStyle w:val="Listenabsatz"/>
-        <w:numPr>
-          <w:ilvl w:val="0"/>
-          <w:numId w:val="8"/>
-        </w:numPr>
-      </w:pPr>
-      <w:r>
-        <w:rPr>
-          <w:sz w:val="24"/>
-          <w:szCs w:val="24"/>
-        </w:rPr>
-        <w:t>neue Option: Stunden und Minuten können gekoppelt werden</w:t>
-      </w:r>
-    </w:p>
-    <w:p>
-      <w:pPr>
-        <w:pStyle w:val="Listenabsatz"/>
-        <w:numPr>
-          <w:ilvl w:val="0"/>
-          <w:numId w:val="8"/>
-        </w:numPr>
-      </w:pPr>
-      <w:r>
-        <w:rPr>
-          <w:sz w:val="24"/>
-          <w:szCs w:val="24"/>
-        </w:rPr>
-        <w:t>Zeit wird nun im Format "HH:MM:SS" dargestellt</w:t>
-      </w:r>
-    </w:p>
-    <w:p>
-      <w:pPr>
-        <w:pStyle w:val="Listenabsatz"/>
-        <w:numPr>
-          <w:ilvl w:val="0"/>
-          <w:numId w:val="8"/>
-        </w:numPr>
-      </w:pPr>
-      <w:r>
-        <w:rPr>
-          <w:sz w:val="24"/>
-          <w:szCs w:val="24"/>
-        </w:rPr>
-        <w:t>Änderungen im Fenstermanagement und GUI</w:t>
-      </w:r>
-    </w:p>
-    <w:p>
-      <w:pPr>
-        <w:ind w:left="360"/>
-      </w:pPr>
-    </w:p>
-    <w:p>
-      <w:r>
-        <w:rPr>
-          <w:i/>
-          <w:sz w:val="24"/>
-          <w:szCs w:val="24"/>
-        </w:rPr>
-        <w:t xml:space="preserve">Version </w:t>
-      </w:r>
-      <w:r>
-        <w:rPr>
-          <w:i/>
-          <w:sz w:val="24"/>
-          <w:szCs w:val="24"/>
-        </w:rPr>
-        <w:t>2.0.1</w:t>
-      </w:r>
-      <w:r>
-        <w:rPr>
-          <w:sz w:val="24"/>
-          <w:szCs w:val="24"/>
-        </w:rPr>
-        <w:t xml:space="preserve"> [03.12.12]</w:t>
-      </w:r>
-    </w:p>
-    <w:p>
-      <w:pPr>
-        <w:pStyle w:val="Listenabsatz"/>
-        <w:numPr>
-          <w:ilvl w:val="0"/>
-          <w:numId w:val="7"/>
-        </w:numPr>
-      </w:pPr>
-      <w:r>
-        <w:rPr>
-          <w:sz w:val="24"/>
-          <w:szCs w:val="24"/>
-        </w:rPr>
-        <w:t>Update-Funktion verbessert</w:t>
-      </w:r>
-    </w:p>
-    <w:p>
-      <w:pPr>
-        <w:pStyle w:val="Listenabsatz"/>
-        <w:numPr>
-          <w:ilvl w:val="0"/>
-          <w:numId w:val="7"/>
-        </w:numPr>
-      </w:pPr>
-      <w:r>
-        <w:rPr>
-          <w:sz w:val="24"/>
-          <w:szCs w:val="24"/>
-        </w:rPr>
-        <w:t>automatische Updatesuche kann geändert werden</w:t>
-      </w:r>
-    </w:p>
-    <w:p>
-      <w:pPr>
-        <w:pStyle w:val="Listenabsatz"/>
-        <w:numPr>
-          <w:ilvl w:val="0"/>
-          <w:numId w:val="7"/>
-        </w:numPr>
-      </w:pPr>
-      <w:r>
-        <w:rPr>
-          <w:sz w:val="24"/>
-          <w:szCs w:val="24"/>
-        </w:rPr>
-        <w:t xml:space="preserve">GUI Änderungen im </w:t>
-      </w:r>
-      <w:proofErr w:type="spellStart"/>
-      <w:r>
-        <w:rPr>
-          <w:sz w:val="24"/>
-          <w:szCs w:val="24"/>
-        </w:rPr>
-        <w:t>Optionenfenster</w:t>
-      </w:r>
-      <w:proofErr w:type="spellEnd"/>
-    </w:p>
-    <w:p>
-      <w:pPr>
-        <w:pStyle w:val="Listenabsatz"/>
-        <w:numPr>
-          <w:ilvl w:val="0"/>
-          <w:numId w:val="7"/>
-        </w:numPr>
-      </w:pPr>
-      <w:r>
-        <w:rPr>
-          <w:sz w:val="24"/>
-          <w:szCs w:val="24"/>
-        </w:rPr>
-        <w:t>Bug beim Speichervorgang behoben</w:t>
-      </w:r>
-    </w:p>
-    <w:p/>
-    <w:p>
-      <w:r>
-        <w:rPr>
-          <w:i/>
-          <w:sz w:val="24"/>
-          <w:szCs w:val="24"/>
-        </w:rPr>
         <w:t>Version 2.0 (NT)</w:t>
       </w:r>
       <w:r>
@@ -764,14 +814,7 @@
           <w:sz w:val="24"/>
           <w:szCs w:val="24"/>
         </w:rPr>
-        <w:t xml:space="preserve">Speichervorgang </w:t>
-      </w:r>
-      <w:r>
-        <w:rPr>
-          <w:sz w:val="24"/>
-          <w:szCs w:val="24"/>
-        </w:rPr>
-        <w:t>verbessert</w:t>
+        <w:t>Speichervorgang verbessert</w:t>
       </w:r>
     </w:p>
     <w:p>
@@ -883,102 +926,366 @@
           <w:sz w:val="24"/>
           <w:szCs w:val="24"/>
         </w:rPr>
+        <w:t>Zertifikat kann heruntergeladen werden</w:t>
+      </w:r>
+    </w:p>
+    <w:p>
+      <w:pPr>
+        <w:pStyle w:val="Listenabsatz"/>
+        <w:numPr>
+          <w:ilvl w:val="0"/>
+          <w:numId w:val="5"/>
+        </w:numPr>
+      </w:pPr>
+      <w:r>
+        <w:rPr>
+          <w:sz w:val="24"/>
+          <w:szCs w:val="24"/>
+        </w:rPr>
+        <w:t>Sprachunterstützung für Englisch und Französisch hinzugefügt</w:t>
+      </w:r>
+    </w:p>
+    <w:p>
+      <w:pPr>
+        <w:pStyle w:val="Listenabsatz"/>
+        <w:numPr>
+          <w:ilvl w:val="0"/>
+          <w:numId w:val="5"/>
+        </w:numPr>
+      </w:pPr>
+      <w:r>
+        <w:rPr>
+          <w:sz w:val="24"/>
+          <w:szCs w:val="24"/>
+        </w:rPr>
+        <w:t>kleinere Bug fixes</w:t>
+      </w:r>
+    </w:p>
+    <w:p/>
+    <w:p>
+      <w:r>
+        <w:rPr>
+          <w:i/>
+          <w:sz w:val="24"/>
+          <w:szCs w:val="24"/>
+        </w:rPr>
+        <w:t>Version 1.3.1</w:t>
+      </w:r>
+      <w:r>
+        <w:rPr>
+          <w:sz w:val="24"/>
+          <w:szCs w:val="24"/>
+        </w:rPr>
+        <w:t xml:space="preserve"> [09.11.11]</w:t>
+      </w:r>
+    </w:p>
+    <w:p>
+      <w:pPr>
+        <w:pStyle w:val="Listenabsatz"/>
+        <w:numPr>
+          <w:ilvl w:val="0"/>
+          <w:numId w:val="4"/>
+        </w:numPr>
+      </w:pPr>
+      <w:r>
+        <w:rPr>
+          <w:sz w:val="24"/>
+          <w:szCs w:val="24"/>
+        </w:rPr>
+        <w:t>Neuer Alarm-Sound "Martinshorn" verfügbar</w:t>
+      </w:r>
+    </w:p>
+    <w:p>
+      <w:pPr>
+        <w:pStyle w:val="Listenabsatz"/>
+        <w:numPr>
+          <w:ilvl w:val="0"/>
+          <w:numId w:val="4"/>
+        </w:numPr>
+      </w:pPr>
+      <w:r>
+        <w:rPr>
+          <w:sz w:val="24"/>
+          <w:szCs w:val="24"/>
+        </w:rPr>
+        <w:t xml:space="preserve">jede Menge </w:t>
+      </w:r>
+      <w:proofErr w:type="spellStart"/>
+      <w:r>
+        <w:rPr>
+          <w:sz w:val="24"/>
+          <w:szCs w:val="24"/>
+        </w:rPr>
+        <w:t>Bugfixes</w:t>
+      </w:r>
+      <w:proofErr w:type="spellEnd"/>
+    </w:p>
+    <w:p/>
+    <w:p>
+      <w:r>
+        <w:rPr>
+          <w:i/>
+          <w:sz w:val="24"/>
+          <w:szCs w:val="24"/>
+        </w:rPr>
+        <w:t>Version 1.3</w:t>
+      </w:r>
+      <w:r>
+        <w:rPr>
+          <w:sz w:val="24"/>
+          <w:szCs w:val="24"/>
+        </w:rPr>
+        <w:t xml:space="preserve"> [24.08.11]</w:t>
+      </w:r>
+    </w:p>
+    <w:p>
+      <w:pPr>
+        <w:pStyle w:val="Listenabsatz"/>
+        <w:numPr>
+          <w:ilvl w:val="0"/>
+          <w:numId w:val="3"/>
+        </w:numPr>
+      </w:pPr>
+      <w:r>
+        <w:rPr>
+          <w:sz w:val="24"/>
+          <w:szCs w:val="24"/>
+        </w:rPr>
+        <w:t>Ein Optionen-Menü wurde unter "Bearbeiten" im Main Menu hinzugefügt</w:t>
+      </w:r>
+    </w:p>
+    <w:p>
+      <w:pPr>
+        <w:pStyle w:val="Listenabsatz"/>
+        <w:numPr>
+          <w:ilvl w:val="0"/>
+          <w:numId w:val="3"/>
+        </w:numPr>
+      </w:pPr>
+      <w:r>
+        <w:rPr>
+          <w:sz w:val="24"/>
+          <w:szCs w:val="24"/>
+        </w:rPr>
+        <w:t>User kann selbst entscheiden, was gespeichert werden soll</w:t>
+      </w:r>
+    </w:p>
+    <w:p>
+      <w:pPr>
+        <w:pStyle w:val="Listenabsatz"/>
+        <w:numPr>
+          <w:ilvl w:val="0"/>
+          <w:numId w:val="3"/>
+        </w:numPr>
+      </w:pPr>
+      <w:r>
+        <w:rPr>
+          <w:sz w:val="24"/>
+          <w:szCs w:val="24"/>
+        </w:rPr>
+        <w:t>"Position speichern"-Funktion ist nun unter Reiter "Optionen" zu finden</w:t>
+      </w:r>
+    </w:p>
+    <w:p>
+      <w:pPr>
+        <w:pStyle w:val="Listenabsatz"/>
+        <w:numPr>
+          <w:ilvl w:val="0"/>
+          <w:numId w:val="3"/>
+        </w:numPr>
+      </w:pPr>
+      <w:r>
+        <w:rPr>
+          <w:sz w:val="24"/>
+          <w:szCs w:val="24"/>
+        </w:rPr>
+        <w:t xml:space="preserve">kleinere </w:t>
+      </w:r>
+      <w:proofErr w:type="spellStart"/>
+      <w:r>
+        <w:rPr>
+          <w:sz w:val="24"/>
+          <w:szCs w:val="24"/>
+        </w:rPr>
+        <w:t>Bugfixes</w:t>
+      </w:r>
+      <w:proofErr w:type="spellEnd"/>
+    </w:p>
+    <w:p/>
+    <w:p>
+      <w:r>
+        <w:rPr>
+          <w:i/>
+          <w:sz w:val="24"/>
+          <w:szCs w:val="24"/>
+        </w:rPr>
+        <w:t>Version 1.2</w:t>
+      </w:r>
+      <w:r>
+        <w:rPr>
+          <w:sz w:val="24"/>
+          <w:szCs w:val="24"/>
+        </w:rPr>
+        <w:t xml:space="preserve"> [17.08.11]</w:t>
+      </w:r>
+    </w:p>
+    <w:p>
+      <w:pPr>
+        <w:pStyle w:val="Listenabsatz"/>
+        <w:numPr>
+          <w:ilvl w:val="0"/>
+          <w:numId w:val="2"/>
+        </w:numPr>
+      </w:pPr>
+      <w:r>
+        <w:rPr>
+          <w:sz w:val="24"/>
+          <w:szCs w:val="24"/>
+        </w:rPr>
+        <w:t xml:space="preserve">Farbe des Blinkens kann frei gewählt und gespeichert werden </w:t>
+      </w:r>
+    </w:p>
+    <w:p>
+      <w:pPr>
+        <w:pStyle w:val="Listenabsatz"/>
+        <w:numPr>
+          <w:ilvl w:val="0"/>
+          <w:numId w:val="2"/>
+        </w:numPr>
+      </w:pPr>
+      <w:r>
+        <w:rPr>
+          <w:sz w:val="24"/>
+          <w:szCs w:val="24"/>
+        </w:rPr>
+        <w:t>Speicherung selbstkreierter Farben möglich</w:t>
+      </w:r>
+    </w:p>
+    <w:p>
+      <w:pPr>
+        <w:pStyle w:val="Listenabsatz"/>
+        <w:numPr>
+          <w:ilvl w:val="0"/>
+          <w:numId w:val="2"/>
+        </w:numPr>
+      </w:pPr>
+      <w:proofErr w:type="spellStart"/>
+      <w:r>
+        <w:rPr>
+          <w:sz w:val="24"/>
+          <w:szCs w:val="24"/>
+        </w:rPr>
+        <w:t>Bugfixes</w:t>
+      </w:r>
+      <w:proofErr w:type="spellEnd"/>
+    </w:p>
+    <w:p>
+      <w:r>
+        <w:rPr>
+          <w:i/>
+          <w:sz w:val="24"/>
+          <w:szCs w:val="24"/>
+        </w:rPr>
         <w:lastRenderedPageBreak/>
-        <w:t>Zertifikat kann heruntergeladen werden</w:t>
-      </w:r>
-    </w:p>
-    <w:p>
-      <w:pPr>
-        <w:pStyle w:val="Listenabsatz"/>
-        <w:numPr>
-          <w:ilvl w:val="0"/>
-          <w:numId w:val="5"/>
-        </w:numPr>
-      </w:pPr>
-      <w:r>
-        <w:rPr>
-          <w:sz w:val="24"/>
-          <w:szCs w:val="24"/>
-        </w:rPr>
-        <w:t>Sprachunterstützung für Englisch und Französisch hinzugefügt</w:t>
-      </w:r>
-    </w:p>
-    <w:p>
-      <w:pPr>
-        <w:pStyle w:val="Listenabsatz"/>
-        <w:numPr>
-          <w:ilvl w:val="0"/>
-          <w:numId w:val="5"/>
-        </w:numPr>
-      </w:pPr>
-      <w:r>
-        <w:rPr>
-          <w:sz w:val="24"/>
-          <w:szCs w:val="24"/>
-        </w:rPr>
-        <w:t>kleinere Bug fixes</w:t>
-      </w:r>
-    </w:p>
-    <w:p/>
-    <w:p>
-      <w:r>
+        <w:t>Version 1.1</w:t>
+      </w:r>
+      <w:r>
+        <w:rPr>
+          <w:sz w:val="24"/>
+          <w:szCs w:val="24"/>
+        </w:rPr>
+        <w:t xml:space="preserve"> [14.08.11]</w:t>
+      </w:r>
+    </w:p>
+    <w:p>
+      <w:pPr>
+        <w:pStyle w:val="Listenabsatz"/>
+        <w:numPr>
+          <w:ilvl w:val="0"/>
+          <w:numId w:val="1"/>
+        </w:numPr>
+      </w:pPr>
+      <w:r>
+        <w:rPr>
+          <w:sz w:val="24"/>
+          <w:szCs w:val="24"/>
+        </w:rPr>
+        <w:t>Main Menu hinzugefügt</w:t>
+      </w:r>
+    </w:p>
+    <w:p>
+      <w:pPr>
+        <w:pStyle w:val="Listenabsatz"/>
+        <w:numPr>
+          <w:ilvl w:val="0"/>
+          <w:numId w:val="1"/>
+        </w:numPr>
+      </w:pPr>
+      <w:r>
+        <w:rPr>
+          <w:sz w:val="24"/>
+          <w:szCs w:val="24"/>
+        </w:rPr>
+        <w:t>Eingaben können gespeichert werden</w:t>
+      </w:r>
+    </w:p>
+    <w:p>
+      <w:pPr>
+        <w:pStyle w:val="Listenabsatz"/>
+        <w:numPr>
+          <w:ilvl w:val="0"/>
+          <w:numId w:val="1"/>
+        </w:numPr>
+      </w:pPr>
+      <w:r>
+        <w:rPr>
+          <w:sz w:val="24"/>
+          <w:szCs w:val="24"/>
+        </w:rPr>
+        <w:t>Position speichern möglich</w:t>
+      </w:r>
+    </w:p>
+    <w:p>
+      <w:pPr>
+        <w:pStyle w:val="Listenabsatz"/>
+        <w:numPr>
+          <w:ilvl w:val="0"/>
+          <w:numId w:val="1"/>
+        </w:numPr>
+      </w:pPr>
+      <w:r>
+        <w:rPr>
+          <w:sz w:val="24"/>
+          <w:szCs w:val="24"/>
+        </w:rPr>
+        <w:t>Text kann bei Alarm angezeigt und (in userconfig.ini) gespeichert werden</w:t>
+      </w:r>
+    </w:p>
+    <w:p>
+      <w:pPr>
+        <w:pStyle w:val="Listenabsatz"/>
+        <w:numPr>
+          <w:ilvl w:val="0"/>
+          <w:numId w:val="1"/>
+        </w:numPr>
+      </w:pPr>
+      <w:r>
+        <w:rPr>
+          <w:sz w:val="24"/>
+          <w:szCs w:val="24"/>
+        </w:rPr>
+        <w:t>Game Wake kann bei Alarm (rot) blinken</w:t>
+      </w:r>
+    </w:p>
+    <w:p>
+      <w:pPr>
         <w:rPr>
           <w:i/>
           <w:sz w:val="24"/>
           <w:szCs w:val="24"/>
         </w:rPr>
-        <w:t>Version 1.3.1</w:t>
-      </w:r>
-      <w:r>
-        <w:rPr>
-          <w:sz w:val="24"/>
-          <w:szCs w:val="24"/>
-        </w:rPr>
-        <w:t xml:space="preserve"> [09.11.11]</w:t>
-      </w:r>
-    </w:p>
-    <w:p>
-      <w:pPr>
-        <w:pStyle w:val="Listenabsatz"/>
-        <w:numPr>
-          <w:ilvl w:val="0"/>
-          <w:numId w:val="4"/>
-        </w:numPr>
-      </w:pPr>
-      <w:r>
-        <w:rPr>
-          <w:sz w:val="24"/>
-          <w:szCs w:val="24"/>
-        </w:rPr>
-        <w:t>Neuer Alarm-Sound "Martinshorn" verfügbar</w:t>
-      </w:r>
-    </w:p>
-    <w:p>
-      <w:pPr>
-        <w:pStyle w:val="Listenabsatz"/>
-        <w:numPr>
-          <w:ilvl w:val="0"/>
-          <w:numId w:val="4"/>
-        </w:numPr>
-      </w:pPr>
-      <w:r>
-        <w:rPr>
-          <w:sz w:val="24"/>
-          <w:szCs w:val="24"/>
-        </w:rPr>
-        <w:t xml:space="preserve">jede Menge </w:t>
-      </w:r>
-      <w:proofErr w:type="spellStart"/>
-      <w:r>
-        <w:rPr>
-          <w:sz w:val="24"/>
-          <w:szCs w:val="24"/>
-        </w:rPr>
-        <w:t>Bugfixes</w:t>
-      </w:r>
-      <w:proofErr w:type="spellEnd"/>
-    </w:p>
-    <w:p/>
+      </w:pPr>
+    </w:p>
     <w:p>
       <w:r>
         <w:rPr>
@@ -986,294 +1293,6 @@
           <w:sz w:val="24"/>
           <w:szCs w:val="24"/>
         </w:rPr>
-        <w:t>Version 1.3</w:t>
-      </w:r>
-      <w:r>
-        <w:rPr>
-          <w:sz w:val="24"/>
-          <w:szCs w:val="24"/>
-        </w:rPr>
-        <w:t xml:space="preserve"> [24.08.11]</w:t>
-      </w:r>
-    </w:p>
-    <w:p>
-      <w:pPr>
-        <w:pStyle w:val="Listenabsatz"/>
-        <w:numPr>
-          <w:ilvl w:val="0"/>
-          <w:numId w:val="3"/>
-        </w:numPr>
-      </w:pPr>
-      <w:r>
-        <w:rPr>
-          <w:sz w:val="24"/>
-          <w:szCs w:val="24"/>
-        </w:rPr>
-        <w:t xml:space="preserve">Ein Optionen-Menü wurde unter "Bearbeiten" im Main Menu </w:t>
-      </w:r>
-      <w:r>
-        <w:rPr>
-          <w:sz w:val="24"/>
-          <w:szCs w:val="24"/>
-        </w:rPr>
-        <w:t>hinzugefügt</w:t>
-      </w:r>
-    </w:p>
-    <w:p>
-      <w:pPr>
-        <w:pStyle w:val="Listenabsatz"/>
-        <w:numPr>
-          <w:ilvl w:val="0"/>
-          <w:numId w:val="3"/>
-        </w:numPr>
-      </w:pPr>
-      <w:r>
-        <w:rPr>
-          <w:sz w:val="24"/>
-          <w:szCs w:val="24"/>
-        </w:rPr>
-        <w:t>User kann selbst entscheiden, was gespeichert werden soll</w:t>
-      </w:r>
-    </w:p>
-    <w:p>
-      <w:pPr>
-        <w:pStyle w:val="Listenabsatz"/>
-        <w:numPr>
-          <w:ilvl w:val="0"/>
-          <w:numId w:val="3"/>
-        </w:numPr>
-      </w:pPr>
-      <w:r>
-        <w:rPr>
-          <w:sz w:val="24"/>
-          <w:szCs w:val="24"/>
-        </w:rPr>
-        <w:t>"Position speichern"-Funktion ist nun unter Reiter "Optionen" zu finden</w:t>
-      </w:r>
-    </w:p>
-    <w:p>
-      <w:pPr>
-        <w:pStyle w:val="Listenabsatz"/>
-        <w:numPr>
-          <w:ilvl w:val="0"/>
-          <w:numId w:val="3"/>
-        </w:numPr>
-      </w:pPr>
-      <w:r>
-        <w:rPr>
-          <w:sz w:val="24"/>
-          <w:szCs w:val="24"/>
-        </w:rPr>
-        <w:t xml:space="preserve">kleinere </w:t>
-      </w:r>
-      <w:proofErr w:type="spellStart"/>
-      <w:r>
-        <w:rPr>
-          <w:sz w:val="24"/>
-          <w:szCs w:val="24"/>
-        </w:rPr>
-        <w:t>Bugfixes</w:t>
-      </w:r>
-      <w:proofErr w:type="spellEnd"/>
-    </w:p>
-    <w:p/>
-    <w:p>
-      <w:r>
-        <w:rPr>
-          <w:i/>
-          <w:sz w:val="24"/>
-          <w:szCs w:val="24"/>
-        </w:rPr>
-        <w:t>Version 1.2</w:t>
-      </w:r>
-      <w:r>
-        <w:rPr>
-          <w:sz w:val="24"/>
-          <w:szCs w:val="24"/>
-        </w:rPr>
-        <w:t xml:space="preserve"> [17.08.11]</w:t>
-      </w:r>
-    </w:p>
-    <w:p>
-      <w:pPr>
-        <w:pStyle w:val="Listenabsatz"/>
-        <w:numPr>
-          <w:ilvl w:val="0"/>
-          <w:numId w:val="2"/>
-        </w:numPr>
-      </w:pPr>
-      <w:r>
-        <w:rPr>
-          <w:sz w:val="24"/>
-          <w:szCs w:val="24"/>
-        </w:rPr>
-        <w:t xml:space="preserve">Farbe des Blinkens kann frei gewählt und gespeichert werden </w:t>
-      </w:r>
-    </w:p>
-    <w:p>
-      <w:pPr>
-        <w:pStyle w:val="Listenabsatz"/>
-        <w:numPr>
-          <w:ilvl w:val="0"/>
-          <w:numId w:val="2"/>
-        </w:numPr>
-      </w:pPr>
-      <w:r>
-        <w:rPr>
-          <w:sz w:val="24"/>
-          <w:szCs w:val="24"/>
-        </w:rPr>
-        <w:t>Speicherung</w:t>
-      </w:r>
-      <w:r>
-        <w:rPr>
-          <w:sz w:val="24"/>
-          <w:szCs w:val="24"/>
-        </w:rPr>
-        <w:t xml:space="preserve"> selbstkreierter Farben möglich</w:t>
-      </w:r>
-    </w:p>
-    <w:p>
-      <w:pPr>
-        <w:pStyle w:val="Listenabsatz"/>
-        <w:numPr>
-          <w:ilvl w:val="0"/>
-          <w:numId w:val="2"/>
-        </w:numPr>
-      </w:pPr>
-      <w:proofErr w:type="spellStart"/>
-      <w:r>
-        <w:rPr>
-          <w:sz w:val="24"/>
-          <w:szCs w:val="24"/>
-        </w:rPr>
-        <w:t>Bugfixes</w:t>
-      </w:r>
-      <w:proofErr w:type="spellEnd"/>
-    </w:p>
-    <w:p/>
-    <w:p>
-      <w:r>
-        <w:rPr>
-          <w:i/>
-          <w:sz w:val="24"/>
-          <w:szCs w:val="24"/>
-        </w:rPr>
-        <w:t>Version 1.1</w:t>
-      </w:r>
-      <w:r>
-        <w:rPr>
-          <w:sz w:val="24"/>
-          <w:szCs w:val="24"/>
-        </w:rPr>
-        <w:t xml:space="preserve"> [14.08.11]</w:t>
-      </w:r>
-    </w:p>
-    <w:p>
-      <w:pPr>
-        <w:pStyle w:val="Listenabsatz"/>
-        <w:numPr>
-          <w:ilvl w:val="0"/>
-          <w:numId w:val="1"/>
-        </w:numPr>
-      </w:pPr>
-      <w:r>
-        <w:rPr>
-          <w:sz w:val="24"/>
-          <w:szCs w:val="24"/>
-        </w:rPr>
-        <w:t>Main Menu hinzugefügt</w:t>
-      </w:r>
-    </w:p>
-    <w:p>
-      <w:pPr>
-        <w:pStyle w:val="Listenabsatz"/>
-        <w:numPr>
-          <w:ilvl w:val="0"/>
-          <w:numId w:val="1"/>
-        </w:numPr>
-      </w:pPr>
-      <w:r>
-        <w:rPr>
-          <w:sz w:val="24"/>
-          <w:szCs w:val="24"/>
-        </w:rPr>
-        <w:t>Eingaben können gespeichert werden</w:t>
-      </w:r>
-    </w:p>
-    <w:p>
-      <w:pPr>
-        <w:pStyle w:val="Listenabsatz"/>
-        <w:numPr>
-          <w:ilvl w:val="0"/>
-          <w:numId w:val="1"/>
-        </w:numPr>
-      </w:pPr>
-      <w:r>
-        <w:rPr>
-          <w:sz w:val="24"/>
-          <w:szCs w:val="24"/>
-        </w:rPr>
-        <w:t>Position speichern möglich</w:t>
-      </w:r>
-    </w:p>
-    <w:p>
-      <w:pPr>
-        <w:pStyle w:val="Listenabsatz"/>
-        <w:numPr>
-          <w:ilvl w:val="0"/>
-          <w:numId w:val="1"/>
-        </w:numPr>
-      </w:pPr>
-      <w:r>
-        <w:rPr>
-          <w:sz w:val="24"/>
-          <w:szCs w:val="24"/>
-        </w:rPr>
-        <w:t>Text kann bei Alarm angezeigt und (in userconfig.ini) gespeichert werden</w:t>
-      </w:r>
-    </w:p>
-    <w:p>
-      <w:pPr>
-        <w:pStyle w:val="Listenabsatz"/>
-        <w:numPr>
-          <w:ilvl w:val="0"/>
-          <w:numId w:val="1"/>
-        </w:numPr>
-      </w:pPr>
-      <w:r>
-        <w:rPr>
-          <w:sz w:val="24"/>
-          <w:szCs w:val="24"/>
-        </w:rPr>
-        <w:t>Game Wake kann bei Alarm (rot) bli</w:t>
-      </w:r>
-      <w:r>
-        <w:rPr>
-          <w:sz w:val="24"/>
-          <w:szCs w:val="24"/>
-        </w:rPr>
-        <w:t>nken</w:t>
-      </w:r>
-    </w:p>
-    <w:p/>
-    <w:p>
-      <w:pPr>
-        <w:rPr>
-          <w:i/>
-          <w:sz w:val="24"/>
-          <w:szCs w:val="24"/>
-        </w:rPr>
-      </w:pPr>
-    </w:p>
-    <w:p>
-      <w:r>
-        <w:rPr>
-          <w:i/>
-          <w:sz w:val="24"/>
-          <w:szCs w:val="24"/>
-        </w:rPr>
-        <w:lastRenderedPageBreak/>
         <w:t>Version 1.0</w:t>
       </w:r>
       <w:r>
@@ -1332,39 +1351,23 @@
           <w:sz w:val="24"/>
           <w:szCs w:val="24"/>
         </w:rPr>
-        <w:t xml:space="preserve">heruntergeladen </w:t>
-      </w:r>
-    </w:p>
-    <w:p>
-      <w:proofErr w:type="spellStart"/>
-      <w:r>
-        <w:rPr>
-          <w:sz w:val="24"/>
-          <w:szCs w:val="24"/>
-        </w:rPr>
-        <w:t>werden.</w:t>
-      </w:r>
-      <w:r>
-        <w:rPr>
-          <w:sz w:val="24"/>
-          <w:szCs w:val="24"/>
-        </w:rPr>
-        <w:t>Soll</w:t>
-      </w:r>
-      <w:proofErr w:type="spellEnd"/>
-      <w:r>
-        <w:rPr>
-          <w:sz w:val="24"/>
-          <w:szCs w:val="24"/>
-        </w:rPr>
-        <w:t xml:space="preserve"> Game Wake auf eine kommerzielle CD-ROM (mit Magazin) gepresst werden, wäre es nett, mir eine Ausgabe dieser CD-ROM (mit Magazin) zu schicken. Meine Ad</w:t>
-      </w:r>
-      <w:r>
-        <w:rPr>
-          <w:sz w:val="24"/>
-          <w:szCs w:val="24"/>
-        </w:rPr>
-        <w:t xml:space="preserve">resse erfahren Sie unter </w:t>
+        <w:t>heruntergeladen w</w:t>
+      </w:r>
+      <w:r>
+        <w:rPr>
+          <w:sz w:val="24"/>
+          <w:szCs w:val="24"/>
+        </w:rPr>
+        <w:t>erden.</w:t>
+      </w:r>
+    </w:p>
+    <w:p>
+      <w:r>
+        <w:rPr>
+          <w:sz w:val="24"/>
+          <w:szCs w:val="24"/>
+        </w:rPr>
+        <w:t xml:space="preserve">Soll Game Wake auf eine kommerzielle CD-ROM (mit Magazin) gepresst werden, wäre es nett, mir eine Ausgabe dieser CD-ROM (mit Magazin) zu schicken. Meine Adresse erfahren Sie unter </w:t>
       </w:r>
       <w:hyperlink r:id="rId7">
         <w:r>
@@ -1397,14 +1400,7 @@
           <w:sz w:val="24"/>
           <w:szCs w:val="24"/>
         </w:rPr>
-        <w:t>Game Wake ist durch internationale Copyright-Gesetze geschützt und unterliegt dem Urheberrecht. Das Copyright für alle Programmteile liegt beim Autor von Game Wake</w:t>
-      </w:r>
-      <w:r>
-        <w:rPr>
-          <w:sz w:val="24"/>
-          <w:szCs w:val="24"/>
-        </w:rPr>
-        <w:t xml:space="preserve"> Philipp </w:t>
+        <w:t xml:space="preserve">Game Wake ist durch internationale Copyright-Gesetze geschützt und unterliegt dem Urheberrecht. Das Copyright für alle Programmteile liegt beim Autor von Game Wake Philipp </w:t>
       </w:r>
       <w:proofErr w:type="spellStart"/>
       <w:r>
@@ -1471,14 +1467,28 @@
           <w:sz w:val="24"/>
           <w:szCs w:val="24"/>
         </w:rPr>
-        <w:t>09</w:t>
-      </w:r>
-      <w:r>
-        <w:rPr>
-          <w:sz w:val="24"/>
-          <w:szCs w:val="24"/>
-        </w:rPr>
-        <w:t>/2014</w:t>
+        <w:t>0</w:t>
+      </w:r>
+      <w:r>
+        <w:rPr>
+          <w:sz w:val="24"/>
+          <w:szCs w:val="24"/>
+        </w:rPr>
+        <w:t>1</w:t>
+      </w:r>
+      <w:r>
+        <w:rPr>
+          <w:sz w:val="24"/>
+          <w:szCs w:val="24"/>
+        </w:rPr>
+        <w:t>/201</w:t>
+      </w:r>
+      <w:r>
+        <w:rPr>
+          <w:sz w:val="24"/>
+          <w:szCs w:val="24"/>
+        </w:rPr>
+        <w:t>5</w:t>
       </w:r>
     </w:p>
     <w:sectPr>
@@ -2182,6 +2192,119 @@
     </w:lvl>
   </w:abstractNum>
   <w:abstractNum w:abstractNumId="6">
+    <w:nsid w:val="38096C8C"/>
+    <w:multiLevelType w:val="hybridMultilevel"/>
+    <w:tmpl w:val="08667B66"/>
+    <w:lvl w:ilvl="0" w:tplc="04070001">
+      <w:start w:val="1"/>
+      <w:numFmt w:val="bullet"/>
+      <w:lvlText w:val=""/>
+      <w:lvlJc w:val="left"/>
+      <w:pPr>
+        <w:ind w:left="720" w:hanging="360"/>
+      </w:pPr>
+      <w:rPr>
+        <w:rFonts w:ascii="Symbol" w:hAnsi="Symbol" w:hint="default"/>
+      </w:rPr>
+    </w:lvl>
+    <w:lvl w:ilvl="1" w:tplc="04070001">
+      <w:start w:val="1"/>
+      <w:numFmt w:val="bullet"/>
+      <w:lvlText w:val=""/>
+      <w:lvlJc w:val="left"/>
+      <w:pPr>
+        <w:ind w:left="1440" w:hanging="360"/>
+      </w:pPr>
+      <w:rPr>
+        <w:rFonts w:ascii="Symbol" w:hAnsi="Symbol" w:hint="default"/>
+      </w:rPr>
+    </w:lvl>
+    <w:lvl w:ilvl="2" w:tplc="04070005" w:tentative="1">
+      <w:start w:val="1"/>
+      <w:numFmt w:val="bullet"/>
+      <w:lvlText w:val=""/>
+      <w:lvlJc w:val="left"/>
+      <w:pPr>
+        <w:ind w:left="2160" w:hanging="360"/>
+      </w:pPr>
+      <w:rPr>
+        <w:rFonts w:ascii="Wingdings" w:hAnsi="Wingdings" w:hint="default"/>
+      </w:rPr>
+    </w:lvl>
+    <w:lvl w:ilvl="3" w:tplc="04070001" w:tentative="1">
+      <w:start w:val="1"/>
+      <w:numFmt w:val="bullet"/>
+      <w:lvlText w:val=""/>
+      <w:lvlJc w:val="left"/>
+      <w:pPr>
+        <w:ind w:left="2880" w:hanging="360"/>
+      </w:pPr>
+      <w:rPr>
+        <w:rFonts w:ascii="Symbol" w:hAnsi="Symbol" w:hint="default"/>
+      </w:rPr>
+    </w:lvl>
+    <w:lvl w:ilvl="4" w:tplc="04070003" w:tentative="1">
+      <w:start w:val="1"/>
+      <w:numFmt w:val="bullet"/>
+      <w:lvlText w:val="o"/>
+      <w:lvlJc w:val="left"/>
+      <w:pPr>
+        <w:ind w:left="3600" w:hanging="360"/>
+      </w:pPr>
+      <w:rPr>
+        <w:rFonts w:ascii="Courier New" w:hAnsi="Courier New" w:cs="Courier New" w:hint="default"/>
+      </w:rPr>
+    </w:lvl>
+    <w:lvl w:ilvl="5" w:tplc="04070005" w:tentative="1">
+      <w:start w:val="1"/>
+      <w:numFmt w:val="bullet"/>
+      <w:lvlText w:val=""/>
+      <w:lvlJc w:val="left"/>
+      <w:pPr>
+        <w:ind w:left="4320" w:hanging="360"/>
+      </w:pPr>
+      <w:rPr>
+        <w:rFonts w:ascii="Wingdings" w:hAnsi="Wingdings" w:hint="default"/>
+      </w:rPr>
+    </w:lvl>
+    <w:lvl w:ilvl="6" w:tplc="04070001" w:tentative="1">
+      <w:start w:val="1"/>
+      <w:numFmt w:val="bullet"/>
+      <w:lvlText w:val=""/>
+      <w:lvlJc w:val="left"/>
+      <w:pPr>
+        <w:ind w:left="5040" w:hanging="360"/>
+      </w:pPr>
+      <w:rPr>
+        <w:rFonts w:ascii="Symbol" w:hAnsi="Symbol" w:hint="default"/>
+      </w:rPr>
+    </w:lvl>
+    <w:lvl w:ilvl="7" w:tplc="04070003" w:tentative="1">
+      <w:start w:val="1"/>
+      <w:numFmt w:val="bullet"/>
+      <w:lvlText w:val="o"/>
+      <w:lvlJc w:val="left"/>
+      <w:pPr>
+        <w:ind w:left="5760" w:hanging="360"/>
+      </w:pPr>
+      <w:rPr>
+        <w:rFonts w:ascii="Courier New" w:hAnsi="Courier New" w:cs="Courier New" w:hint="default"/>
+      </w:rPr>
+    </w:lvl>
+    <w:lvl w:ilvl="8" w:tplc="04070005" w:tentative="1">
+      <w:start w:val="1"/>
+      <w:numFmt w:val="bullet"/>
+      <w:lvlText w:val=""/>
+      <w:lvlJc w:val="left"/>
+      <w:pPr>
+        <w:ind w:left="6480" w:hanging="360"/>
+      </w:pPr>
+      <w:rPr>
+        <w:rFonts w:ascii="Wingdings" w:hAnsi="Wingdings" w:hint="default"/>
+      </w:rPr>
+    </w:lvl>
+  </w:abstractNum>
+  <w:abstractNum w:abstractNumId="7">
     <w:nsid w:val="3A15714B"/>
     <w:multiLevelType w:val="multilevel"/>
     <w:tmpl w:val="534260C6"/>
@@ -2294,7 +2417,7 @@
       </w:rPr>
     </w:lvl>
   </w:abstractNum>
-  <w:abstractNum w:abstractNumId="7">
+  <w:abstractNum w:abstractNumId="8">
     <w:nsid w:val="597C3ABD"/>
     <w:multiLevelType w:val="multilevel"/>
     <w:tmpl w:val="247C2510"/>
@@ -2407,7 +2530,7 @@
       </w:rPr>
     </w:lvl>
   </w:abstractNum>
-  <w:abstractNum w:abstractNumId="8">
+  <w:abstractNum w:abstractNumId="9">
     <w:nsid w:val="64C0740C"/>
     <w:multiLevelType w:val="hybridMultilevel"/>
     <w:tmpl w:val="33D4CCD0"/>
@@ -2520,7 +2643,119 @@
       </w:rPr>
     </w:lvl>
   </w:abstractNum>
-  <w:abstractNum w:abstractNumId="9">
+  <w:abstractNum w:abstractNumId="10">
+    <w:nsid w:val="66274420"/>
+    <w:multiLevelType w:val="hybridMultilevel"/>
+    <w:tmpl w:val="21121418"/>
+    <w:lvl w:ilvl="0" w:tplc="04070001">
+      <w:start w:val="1"/>
+      <w:numFmt w:val="bullet"/>
+      <w:lvlText w:val=""/>
+      <w:lvlJc w:val="left"/>
+      <w:pPr>
+        <w:ind w:left="720" w:hanging="360"/>
+      </w:pPr>
+      <w:rPr>
+        <w:rFonts w:ascii="Symbol" w:hAnsi="Symbol" w:hint="default"/>
+      </w:rPr>
+    </w:lvl>
+    <w:lvl w:ilvl="1" w:tplc="4626A79A">
+      <w:numFmt w:val="bullet"/>
+      <w:lvlText w:val="-"/>
+      <w:lvlJc w:val="left"/>
+      <w:pPr>
+        <w:ind w:left="1440" w:hanging="360"/>
+      </w:pPr>
+      <w:rPr>
+        <w:rFonts w:ascii="Calibri" w:eastAsia="Droid Sans" w:hAnsi="Calibri" w:cstheme="minorBidi" w:hint="default"/>
+      </w:rPr>
+    </w:lvl>
+    <w:lvl w:ilvl="2" w:tplc="04070005" w:tentative="1">
+      <w:start w:val="1"/>
+      <w:numFmt w:val="bullet"/>
+      <w:lvlText w:val=""/>
+      <w:lvlJc w:val="left"/>
+      <w:pPr>
+        <w:ind w:left="2160" w:hanging="360"/>
+      </w:pPr>
+      <w:rPr>
+        <w:rFonts w:ascii="Wingdings" w:hAnsi="Wingdings" w:hint="default"/>
+      </w:rPr>
+    </w:lvl>
+    <w:lvl w:ilvl="3" w:tplc="04070001" w:tentative="1">
+      <w:start w:val="1"/>
+      <w:numFmt w:val="bullet"/>
+      <w:lvlText w:val=""/>
+      <w:lvlJc w:val="left"/>
+      <w:pPr>
+        <w:ind w:left="2880" w:hanging="360"/>
+      </w:pPr>
+      <w:rPr>
+        <w:rFonts w:ascii="Symbol" w:hAnsi="Symbol" w:hint="default"/>
+      </w:rPr>
+    </w:lvl>
+    <w:lvl w:ilvl="4" w:tplc="04070003" w:tentative="1">
+      <w:start w:val="1"/>
+      <w:numFmt w:val="bullet"/>
+      <w:lvlText w:val="o"/>
+      <w:lvlJc w:val="left"/>
+      <w:pPr>
+        <w:ind w:left="3600" w:hanging="360"/>
+      </w:pPr>
+      <w:rPr>
+        <w:rFonts w:ascii="Courier New" w:hAnsi="Courier New" w:cs="Courier New" w:hint="default"/>
+      </w:rPr>
+    </w:lvl>
+    <w:lvl w:ilvl="5" w:tplc="04070005" w:tentative="1">
+      <w:start w:val="1"/>
+      <w:numFmt w:val="bullet"/>
+      <w:lvlText w:val=""/>
+      <w:lvlJc w:val="left"/>
+      <w:pPr>
+        <w:ind w:left="4320" w:hanging="360"/>
+      </w:pPr>
+      <w:rPr>
+        <w:rFonts w:ascii="Wingdings" w:hAnsi="Wingdings" w:hint="default"/>
+      </w:rPr>
+    </w:lvl>
+    <w:lvl w:ilvl="6" w:tplc="04070001" w:tentative="1">
+      <w:start w:val="1"/>
+      <w:numFmt w:val="bullet"/>
+      <w:lvlText w:val=""/>
+      <w:lvlJc w:val="left"/>
+      <w:pPr>
+        <w:ind w:left="5040" w:hanging="360"/>
+      </w:pPr>
+      <w:rPr>
+        <w:rFonts w:ascii="Symbol" w:hAnsi="Symbol" w:hint="default"/>
+      </w:rPr>
+    </w:lvl>
+    <w:lvl w:ilvl="7" w:tplc="04070003" w:tentative="1">
+      <w:start w:val="1"/>
+      <w:numFmt w:val="bullet"/>
+      <w:lvlText w:val="o"/>
+      <w:lvlJc w:val="left"/>
+      <w:pPr>
+        <w:ind w:left="5760" w:hanging="360"/>
+      </w:pPr>
+      <w:rPr>
+        <w:rFonts w:ascii="Courier New" w:hAnsi="Courier New" w:cs="Courier New" w:hint="default"/>
+      </w:rPr>
+    </w:lvl>
+    <w:lvl w:ilvl="8" w:tplc="04070005" w:tentative="1">
+      <w:start w:val="1"/>
+      <w:numFmt w:val="bullet"/>
+      <w:lvlText w:val=""/>
+      <w:lvlJc w:val="left"/>
+      <w:pPr>
+        <w:ind w:left="6480" w:hanging="360"/>
+      </w:pPr>
+      <w:rPr>
+        <w:rFonts w:ascii="Wingdings" w:hAnsi="Wingdings" w:hint="default"/>
+      </w:rPr>
+    </w:lvl>
+  </w:abstractNum>
+  <w:abstractNum w:abstractNumId="11">
     <w:nsid w:val="6A9A57CA"/>
     <w:multiLevelType w:val="multilevel"/>
     <w:tmpl w:val="0032DAE6"/>
@@ -2633,7 +2868,7 @@
       </w:rPr>
     </w:lvl>
   </w:abstractNum>
-  <w:abstractNum w:abstractNumId="10">
+  <w:abstractNum w:abstractNumId="12">
     <w:nsid w:val="720C12DC"/>
     <w:multiLevelType w:val="multilevel"/>
     <w:tmpl w:val="5978A1BA"/>
@@ -2746,7 +2981,7 @@
       </w:rPr>
     </w:lvl>
   </w:abstractNum>
-  <w:abstractNum w:abstractNumId="11">
+  <w:abstractNum w:abstractNumId="13">
     <w:nsid w:val="7A914D42"/>
     <w:multiLevelType w:val="multilevel"/>
     <w:tmpl w:val="3118EB5E"/>
@@ -2860,7 +3095,7 @@
     </w:lvl>
   </w:abstractNum>
   <w:num w:numId="1">
-    <w:abstractNumId w:val="9"/>
+    <w:abstractNumId w:val="11"/>
   </w:num>
   <w:num w:numId="2">
     <w:abstractNumId w:val="4"/>
@@ -2869,31 +3104,37 @@
     <w:abstractNumId w:val="1"/>
   </w:num>
   <w:num w:numId="4">
-    <w:abstractNumId w:val="6"/>
+    <w:abstractNumId w:val="7"/>
   </w:num>
   <w:num w:numId="5">
     <w:abstractNumId w:val="2"/>
   </w:num>
   <w:num w:numId="6">
-    <w:abstractNumId w:val="11"/>
+    <w:abstractNumId w:val="13"/>
   </w:num>
   <w:num w:numId="7">
     <w:abstractNumId w:val="3"/>
   </w:num>
   <w:num w:numId="8">
-    <w:abstractNumId w:val="7"/>
+    <w:abstractNumId w:val="8"/>
   </w:num>
   <w:num w:numId="9">
     <w:abstractNumId w:val="5"/>
   </w:num>
   <w:num w:numId="10">
-    <w:abstractNumId w:val="10"/>
+    <w:abstractNumId w:val="12"/>
   </w:num>
   <w:num w:numId="11">
     <w:abstractNumId w:val="0"/>
   </w:num>
   <w:num w:numId="12">
-    <w:abstractNumId w:val="8"/>
+    <w:abstractNumId w:val="9"/>
+  </w:num>
+  <w:num w:numId="13">
+    <w:abstractNumId w:val="10"/>
+  </w:num>
+  <w:num w:numId="14">
+    <w:abstractNumId w:val="6"/>
   </w:num>
 </w:numbering>
 </file>
@@ -3071,7 +3312,6 @@
   <w:style w:type="character" w:default="1" w:styleId="Absatz-Standardschriftart">
     <w:name w:val="Default Paragraph Font"/>
     <w:uiPriority w:val="1"/>
-    <w:semiHidden/>
     <w:unhideWhenUsed/>
   </w:style>
   <w:style w:type="table" w:default="1" w:styleId="NormaleTabelle">

</xml_diff>